<commit_message>
include a blog post about deep learning resources.
</commit_message>
<xml_diff>
--- a/_site/public/CSYHuang_CV.docx
+++ b/_site/public/CSYHuang_CV.docx
@@ -13,6 +13,8 @@
           <w:lang w:eastAsia="zh-HK"/>
         </w:rPr>
       </w:pPr>
+      <w:bookmarkStart w:id="0" w:name="_GoBack"/>
+      <w:bookmarkEnd w:id="0"/>
       <w:r>
         <w:rPr>
           <w:rFonts w:ascii="Garamond" w:hAnsi="Garamond" w:cs="Andalus"/>
@@ -931,8 +933,6 @@
         </w:rPr>
         <w:t>.</w:t>
       </w:r>
-      <w:bookmarkStart w:id="0" w:name="_GoBack"/>
-      <w:bookmarkEnd w:id="0"/>
       <w:r>
         <w:rPr>
           <w:rFonts w:ascii="Garamond" w:hAnsi="Garamond" w:cs="Andalus"/>
@@ -4113,7 +4113,13 @@
           <w:rPr>
             <w:noProof/>
           </w:rPr>
-          <w:t>/2</w:t>
+          <w:t>/</w:t>
+        </w:r>
+        <w:r>
+          <w:rPr>
+            <w:noProof/>
+          </w:rPr>
+          <w:t>3</w:t>
         </w:r>
       </w:p>
     </w:sdtContent>
@@ -5714,6 +5720,7 @@
   <w:style w:type="character" w:default="1" w:styleId="DefaultParagraphFont">
     <w:name w:val="Default Paragraph Font"/>
     <w:uiPriority w:val="1"/>
+    <w:semiHidden/>
     <w:unhideWhenUsed/>
   </w:style>
   <w:style w:type="table" w:default="1" w:styleId="TableNormal">
@@ -6048,6 +6055,7 @@
   <w:style w:type="character" w:default="1" w:styleId="DefaultParagraphFont">
     <w:name w:val="Default Paragraph Font"/>
     <w:uiPriority w:val="1"/>
+    <w:semiHidden/>
     <w:unhideWhenUsed/>
   </w:style>
   <w:style w:type="table" w:default="1" w:styleId="TableNormal">
@@ -6500,7 +6508,7 @@
 </file>
 
 <file path=customXml/itemProps1.xml><?xml version="1.0" encoding="utf-8"?>
-<ds:datastoreItem xmlns:ds="http://schemas.openxmlformats.org/officeDocument/2006/customXml" ds:itemID="{30172EFB-4D5A-EB48-B7C1-8371C7A7D9B3}">
+<ds:datastoreItem xmlns:ds="http://schemas.openxmlformats.org/officeDocument/2006/customXml" ds:itemID="{10B70C10-42B9-8B4C-84FE-5AC8814B0A59}">
   <ds:schemaRefs>
     <ds:schemaRef ds:uri="http://schemas.openxmlformats.org/officeDocument/2006/bibliography"/>
   </ds:schemaRefs>

</xml_diff>

<commit_message>
update publications and CV
</commit_message>
<xml_diff>
--- a/_site/public/CSYHuang_CV.docx
+++ b/_site/public/CSYHuang_CV.docx
@@ -13,8 +13,6 @@
           <w:lang w:eastAsia="zh-HK"/>
         </w:rPr>
       </w:pPr>
-      <w:bookmarkStart w:id="0" w:name="_GoBack"/>
-      <w:bookmarkEnd w:id="0"/>
       <w:r>
         <w:rPr>
           <w:rFonts w:ascii="Garamond" w:hAnsi="Garamond" w:cs="Andalus"/>
@@ -134,17 +132,6 @@
     </w:p>
     <w:p>
       <w:pPr>
-        <w:jc w:val="center"/>
-        <w:rPr>
-          <w:rFonts w:ascii="Garamond" w:hAnsi="Garamond" w:cs="Andalus"/>
-          <w:sz w:val="22"/>
-          <w:lang w:eastAsia="zh-HK"/>
-        </w:rPr>
-      </w:pPr>
-    </w:p>
-    <w:p>
-      <w:pPr>
-        <w:jc w:val="center"/>
         <w:rPr>
           <w:rFonts w:ascii="Garamond" w:hAnsi="Garamond" w:cs="Andalus"/>
           <w:sz w:val="22"/>
@@ -206,7 +193,34 @@
           <w:sz w:val="22"/>
           <w:lang w:eastAsia="zh-HK"/>
         </w:rPr>
-        <w:t>PhD candidate</w:t>
+        <w:t>Ph</w:t>
+      </w:r>
+      <w:r>
+        <w:rPr>
+          <w:rFonts w:ascii="Garamond" w:hAnsi="Garamond" w:cs="Andalus"/>
+          <w:b/>
+          <w:sz w:val="22"/>
+          <w:lang w:eastAsia="zh-HK"/>
+        </w:rPr>
+        <w:t>.</w:t>
+      </w:r>
+      <w:r>
+        <w:rPr>
+          <w:rFonts w:ascii="Garamond" w:hAnsi="Garamond" w:cs="Andalus"/>
+          <w:b/>
+          <w:sz w:val="22"/>
+          <w:lang w:eastAsia="zh-HK"/>
+        </w:rPr>
+        <w:t>D</w:t>
+      </w:r>
+      <w:r>
+        <w:rPr>
+          <w:rFonts w:ascii="Garamond" w:hAnsi="Garamond" w:cs="Andalus"/>
+          <w:b/>
+          <w:sz w:val="22"/>
+          <w:lang w:eastAsia="zh-HK"/>
+        </w:rPr>
+        <w:t>.</w:t>
       </w:r>
       <w:r>
         <w:rPr>
@@ -256,7 +270,15 @@
           <w:sz w:val="22"/>
           <w:lang w:eastAsia="zh-HK"/>
         </w:rPr>
-        <w:t xml:space="preserve"> 2011-Present</w:t>
+        <w:t xml:space="preserve"> </w:t>
+      </w:r>
+      <w:r>
+        <w:rPr>
+          <w:rFonts w:ascii="Garamond" w:hAnsi="Garamond" w:cs="Andalus"/>
+          <w:sz w:val="22"/>
+          <w:lang w:eastAsia="zh-HK"/>
+        </w:rPr>
+        <w:t>2017</w:t>
       </w:r>
       <w:r>
         <w:rPr>
@@ -280,23 +302,23 @@
           <w:sz w:val="22"/>
           <w:lang w:eastAsia="zh-HK"/>
         </w:rPr>
-        <w:t xml:space="preserve">“Studying the Dynamics of </w:t>
-      </w:r>
-      <w:r>
-        <w:rPr>
-          <w:rFonts w:ascii="Garamond" w:hAnsi="Garamond" w:cs="Andalus"/>
-          <w:sz w:val="22"/>
-          <w:lang w:eastAsia="zh-HK"/>
-        </w:rPr>
-        <w:t>Atmospheric</w:t>
-      </w:r>
-      <w:r>
-        <w:rPr>
-          <w:rFonts w:ascii="Garamond" w:hAnsi="Garamond" w:cs="Andalus"/>
-          <w:sz w:val="22"/>
-          <w:lang w:eastAsia="zh-HK"/>
-        </w:rPr>
-        <w:t xml:space="preserve"> Blocking with local Finite-Amplitude Wave Theory”</w:t>
+        <w:t>“</w:t>
+      </w:r>
+      <w:r>
+        <w:rPr>
+          <w:rFonts w:ascii="Garamond" w:hAnsi="Garamond" w:cs="Andalus"/>
+          <w:sz w:val="22"/>
+          <w:lang w:eastAsia="zh-HK"/>
+        </w:rPr>
+        <w:t>Finite-Amplitude Local Wave Activity as a Diagnostic of Anomalous Weather Events</w:t>
+      </w:r>
+      <w:r>
+        <w:rPr>
+          <w:rFonts w:ascii="Garamond" w:hAnsi="Garamond" w:cs="Andalus"/>
+          <w:sz w:val="22"/>
+          <w:lang w:eastAsia="zh-HK"/>
+        </w:rPr>
+        <w:t>”</w:t>
       </w:r>
       <w:r>
         <w:rPr>
@@ -321,46 +343,6 @@
           <w:lang w:eastAsia="zh-HK"/>
         </w:rPr>
         <w:t>)</w:t>
-      </w:r>
-    </w:p>
-    <w:p>
-      <w:pPr>
-        <w:tabs>
-          <w:tab w:val="left" w:pos="1738"/>
-        </w:tabs>
-        <w:spacing w:line="280" w:lineRule="exact"/>
-        <w:ind w:left="1738" w:hanging="1738"/>
-        <w:contextualSpacing/>
-        <w:rPr>
-          <w:rFonts w:ascii="Garamond" w:hAnsi="Garamond" w:cs="Andalus"/>
-          <w:sz w:val="22"/>
-          <w:lang w:eastAsia="zh-HK"/>
-        </w:rPr>
-      </w:pPr>
-      <w:r>
-        <w:rPr>
-          <w:rFonts w:ascii="Garamond" w:hAnsi="Garamond" w:cs="Andalus"/>
-          <w:sz w:val="22"/>
-          <w:lang w:eastAsia="zh-HK"/>
-        </w:rPr>
-        <w:tab/>
-        <w:t>Expected graduat</w:t>
-      </w:r>
-      <w:r>
-        <w:rPr>
-          <w:rFonts w:ascii="Garamond" w:hAnsi="Garamond" w:cs="Andalus"/>
-          <w:sz w:val="22"/>
-          <w:lang w:eastAsia="zh-HK"/>
-        </w:rPr>
-        <w:t>ion</w:t>
-      </w:r>
-      <w:r>
-        <w:rPr>
-          <w:rFonts w:ascii="Garamond" w:hAnsi="Garamond" w:cs="Andalus"/>
-          <w:sz w:val="22"/>
-          <w:lang w:eastAsia="zh-HK"/>
-        </w:rPr>
-        <w:t xml:space="preserve"> date: March 2017</w:t>
       </w:r>
     </w:p>
     <w:p>
@@ -377,6 +359,7 @@
           <w:lang w:eastAsia="zh-HK"/>
         </w:rPr>
       </w:pPr>
+      <w:proofErr w:type="gramStart"/>
       <w:r>
         <w:rPr>
           <w:rFonts w:ascii="Garamond" w:hAnsi="Garamond" w:cs="Andalus"/>
@@ -393,7 +376,34 @@
           <w:sz w:val="22"/>
           <w:lang w:eastAsia="zh-HK"/>
         </w:rPr>
-        <w:t>Sc (Physics)</w:t>
+        <w:t>.</w:t>
+      </w:r>
+      <w:r>
+        <w:rPr>
+          <w:rFonts w:ascii="Garamond" w:hAnsi="Garamond" w:cs="Andalus"/>
+          <w:b/>
+          <w:sz w:val="22"/>
+          <w:lang w:eastAsia="zh-HK"/>
+        </w:rPr>
+        <w:t>Sc</w:t>
+      </w:r>
+      <w:r>
+        <w:rPr>
+          <w:rFonts w:ascii="Garamond" w:hAnsi="Garamond" w:cs="Andalus"/>
+          <w:b/>
+          <w:sz w:val="22"/>
+          <w:lang w:eastAsia="zh-HK"/>
+        </w:rPr>
+        <w:t>.</w:t>
+      </w:r>
+      <w:r>
+        <w:rPr>
+          <w:rFonts w:ascii="Garamond" w:hAnsi="Garamond" w:cs="Andalus"/>
+          <w:b/>
+          <w:sz w:val="22"/>
+          <w:lang w:eastAsia="zh-HK"/>
+        </w:rPr>
+        <w:t xml:space="preserve"> (Physics)</w:t>
       </w:r>
       <w:r>
         <w:rPr>
@@ -441,7 +451,7 @@
           <w:sz w:val="22"/>
           <w:lang w:eastAsia="zh-HK"/>
         </w:rPr>
-        <w:t>t</w:t>
+        <w:t>T</w:t>
       </w:r>
       <w:r>
         <w:rPr>
@@ -460,13 +470,22 @@
         </w:rPr>
         <w:t>.</w:t>
       </w:r>
-      <w:r>
-        <w:rPr>
-          <w:rFonts w:ascii="Garamond" w:hAnsi="Garamond" w:cs="Andalus"/>
-          <w:sz w:val="22"/>
-          <w:lang w:eastAsia="zh-HK"/>
-        </w:rPr>
-        <w:t xml:space="preserve"> 2007-2011</w:t>
+      <w:proofErr w:type="gramEnd"/>
+      <w:r>
+        <w:rPr>
+          <w:rFonts w:ascii="Garamond" w:hAnsi="Garamond" w:cs="Andalus"/>
+          <w:sz w:val="22"/>
+          <w:lang w:eastAsia="zh-HK"/>
+        </w:rPr>
+        <w:t xml:space="preserve"> </w:t>
+      </w:r>
+      <w:r>
+        <w:rPr>
+          <w:rFonts w:ascii="Garamond" w:hAnsi="Garamond" w:cs="Andalus"/>
+          <w:sz w:val="22"/>
+          <w:lang w:eastAsia="zh-HK"/>
+        </w:rPr>
+        <w:t>2011</w:t>
       </w:r>
     </w:p>
     <w:p>
@@ -1030,7 +1049,25 @@
           <w:sz w:val="22"/>
           <w:lang w:eastAsia="zh-HK"/>
         </w:rPr>
-        <w:t xml:space="preserve"> (in revision).</w:t>
+        <w:t xml:space="preserve"> (</w:t>
+      </w:r>
+      <w:r>
+        <w:rPr>
+          <w:rFonts w:ascii="Garamond" w:hAnsi="Garamond" w:cs="Andalus"/>
+          <w:iCs/>
+          <w:sz w:val="22"/>
+          <w:lang w:eastAsia="zh-HK"/>
+        </w:rPr>
+        <w:t>accepted</w:t>
+      </w:r>
+      <w:r>
+        <w:rPr>
+          <w:rFonts w:ascii="Garamond" w:hAnsi="Garamond" w:cs="Andalus"/>
+          <w:iCs/>
+          <w:sz w:val="22"/>
+          <w:lang w:eastAsia="zh-HK"/>
+        </w:rPr>
+        <w:t>).</w:t>
       </w:r>
     </w:p>
     <w:p>
@@ -1552,6 +1589,8 @@
           <w:lang w:eastAsia="zh-HK"/>
         </w:rPr>
       </w:pPr>
+      <w:bookmarkStart w:id="0" w:name="_GoBack"/>
+      <w:bookmarkEnd w:id="0"/>
     </w:p>
     <w:p>
       <w:pPr>
@@ -1609,101 +1648,61 @@
           <w:sz w:val="22"/>
           <w:lang w:eastAsia="zh-HK"/>
         </w:rPr>
-        <w:t>“</w:t>
-      </w:r>
-      <w:r>
-        <w:rPr>
-          <w:rFonts w:ascii="Garamond" w:hAnsi="Garamond" w:cs="Andalus"/>
-          <w:b/>
-          <w:sz w:val="22"/>
-          <w:lang w:eastAsia="zh-HK"/>
-        </w:rPr>
-        <w:t xml:space="preserve">Trends and </w:t>
+        <w:t>“Budgets of finite-amplitude Local Wave Activity in Northern Winter”</w:t>
+      </w:r>
+      <w:r>
+        <w:rPr>
+          <w:rFonts w:ascii="Garamond" w:hAnsi="Garamond" w:cs="Andalus"/>
+          <w:b/>
+          <w:sz w:val="22"/>
+          <w:lang w:eastAsia="zh-HK"/>
+        </w:rPr>
+        <w:br/>
+      </w:r>
+      <w:r>
+        <w:rPr>
+          <w:rFonts w:ascii="Garamond" w:hAnsi="Garamond" w:cs="Andalus"/>
+          <w:sz w:val="22"/>
+          <w:lang w:eastAsia="zh-HK"/>
+        </w:rPr>
+        <w:t>Poster presentation at AMS 21th AOFD Meeting 2017, Portland, Oregon. (Jun 201</w:t>
+      </w:r>
+      <w:r>
+        <w:rPr>
+          <w:rFonts w:ascii="Garamond" w:hAnsi="Garamond" w:cs="Andalus"/>
+          <w:sz w:val="22"/>
+          <w:lang w:eastAsia="zh-HK"/>
+        </w:rPr>
+        <w:t xml:space="preserve">7, substitute presenter: Dr. </w:t>
       </w:r>
       <w:proofErr w:type="spellStart"/>
       <w:r>
         <w:rPr>
           <w:rFonts w:ascii="Garamond" w:hAnsi="Garamond" w:cs="Andalus"/>
-          <w:b/>
-          <w:sz w:val="22"/>
-          <w:lang w:eastAsia="zh-HK"/>
-        </w:rPr>
-        <w:t>Climatologies</w:t>
+          <w:sz w:val="22"/>
+          <w:lang w:eastAsia="zh-HK"/>
+        </w:rPr>
+        <w:t>Sandro</w:t>
       </w:r>
       <w:proofErr w:type="spellEnd"/>
       <w:r>
         <w:rPr>
           <w:rFonts w:ascii="Garamond" w:hAnsi="Garamond" w:cs="Andalus"/>
-          <w:b/>
-          <w:sz w:val="22"/>
-          <w:lang w:eastAsia="zh-HK"/>
-        </w:rPr>
-        <w:t xml:space="preserve"> of Northern Hemispheric Local Wave Activity and Fluxes in a Warming Climate</w:t>
-      </w:r>
-      <w:r>
-        <w:rPr>
-          <w:rFonts w:ascii="Garamond" w:hAnsi="Garamond" w:cs="Andalus"/>
-          <w:b/>
-          <w:sz w:val="22"/>
-          <w:lang w:eastAsia="zh-HK"/>
-        </w:rPr>
-        <w:t>”</w:t>
-      </w:r>
-      <w:r>
-        <w:rPr>
-          <w:rFonts w:ascii="Garamond" w:hAnsi="Garamond" w:cs="Andalus"/>
-          <w:sz w:val="22"/>
-          <w:lang w:eastAsia="zh-HK"/>
-        </w:rPr>
-        <w:br/>
-        <w:t xml:space="preserve">Poster presentation at AGU </w:t>
-      </w:r>
-      <w:r>
-        <w:rPr>
-          <w:rFonts w:ascii="Garamond" w:hAnsi="Garamond" w:cs="Andalus" w:hint="eastAsia"/>
-          <w:sz w:val="22"/>
-        </w:rPr>
-        <w:t>2016</w:t>
-      </w:r>
-      <w:r>
-        <w:rPr>
-          <w:rFonts w:ascii="Garamond" w:hAnsi="Garamond" w:cs="Andalus"/>
           <w:sz w:val="22"/>
           <w:lang w:eastAsia="zh-HK"/>
         </w:rPr>
         <w:t xml:space="preserve"> </w:t>
       </w:r>
-      <w:r>
-        <w:rPr>
-          <w:rFonts w:ascii="Garamond" w:hAnsi="Garamond" w:cs="Andalus"/>
-          <w:sz w:val="22"/>
-          <w:lang w:eastAsia="zh-HK"/>
-        </w:rPr>
-        <w:t>Fall Meeting, San Francisco, C</w:t>
-      </w:r>
-      <w:r>
-        <w:rPr>
-          <w:rFonts w:ascii="Garamond" w:hAnsi="Garamond" w:cs="Andalus"/>
-          <w:sz w:val="22"/>
-          <w:lang w:eastAsia="zh-HK"/>
-        </w:rPr>
-        <w:t>alifornia</w:t>
-      </w:r>
-      <w:r>
-        <w:rPr>
-          <w:rFonts w:ascii="Garamond" w:hAnsi="Garamond" w:cs="Andalus"/>
-          <w:sz w:val="22"/>
-          <w:lang w:eastAsia="zh-HK"/>
-        </w:rPr>
-        <w:t xml:space="preserve">. (Dec </w:t>
-      </w:r>
-      <w:r>
-        <w:rPr>
-          <w:rFonts w:ascii="Garamond" w:hAnsi="Garamond" w:cs="Andalus" w:hint="eastAsia"/>
-          <w:sz w:val="22"/>
-        </w:rPr>
-        <w:t>2016</w:t>
-      </w:r>
+      <w:proofErr w:type="spellStart"/>
+      <w:r>
+        <w:rPr>
+          <w:rFonts w:ascii="Garamond" w:hAnsi="Garamond" w:cs="Andalus"/>
+          <w:sz w:val="22"/>
+          <w:lang w:eastAsia="zh-HK"/>
+        </w:rPr>
+        <w:t>Lubis</w:t>
+      </w:r>
+      <w:proofErr w:type="spellEnd"/>
       <w:r>
         <w:rPr>
           <w:rFonts w:ascii="Garamond" w:hAnsi="Garamond" w:cs="Andalus"/>
@@ -1711,199 +1710,6 @@
           <w:lang w:eastAsia="zh-HK"/>
         </w:rPr>
         <w:t>)</w:t>
-      </w:r>
-    </w:p>
-    <w:p>
-      <w:pPr>
-        <w:pStyle w:val="ListParagraph"/>
-        <w:numPr>
-          <w:ilvl w:val="0"/>
-          <w:numId w:val="5"/>
-        </w:numPr>
-        <w:ind w:leftChars="0"/>
-        <w:rPr>
-          <w:rFonts w:ascii="Garamond" w:hAnsi="Garamond" w:cs="Andalus"/>
-          <w:sz w:val="22"/>
-          <w:lang w:eastAsia="zh-HK"/>
-        </w:rPr>
-      </w:pPr>
-      <w:r>
-        <w:rPr>
-          <w:rFonts w:ascii="Garamond" w:hAnsi="Garamond" w:cs="Andalus"/>
-          <w:b/>
-          <w:sz w:val="22"/>
-          <w:lang w:eastAsia="zh-HK"/>
-        </w:rPr>
-        <w:t xml:space="preserve"> </w:t>
-      </w:r>
-      <w:r>
-        <w:rPr>
-          <w:rFonts w:ascii="Garamond" w:hAnsi="Garamond" w:cs="Andalus"/>
-          <w:b/>
-          <w:sz w:val="22"/>
-          <w:lang w:eastAsia="zh-HK"/>
-        </w:rPr>
-        <w:t xml:space="preserve">“Characterizing </w:t>
-      </w:r>
-      <w:r>
-        <w:rPr>
-          <w:rFonts w:ascii="Garamond" w:hAnsi="Garamond" w:cs="Andalus"/>
-          <w:b/>
-          <w:sz w:val="22"/>
-          <w:lang w:eastAsia="zh-HK"/>
-        </w:rPr>
-        <w:t>B</w:t>
-      </w:r>
-      <w:r>
-        <w:rPr>
-          <w:rFonts w:ascii="Garamond" w:hAnsi="Garamond" w:cs="Andalus"/>
-          <w:b/>
-          <w:sz w:val="22"/>
-          <w:lang w:eastAsia="zh-HK"/>
-        </w:rPr>
-        <w:t xml:space="preserve">locking </w:t>
-      </w:r>
-      <w:r>
-        <w:rPr>
-          <w:rFonts w:ascii="Garamond" w:hAnsi="Garamond" w:cs="Andalus"/>
-          <w:b/>
-          <w:sz w:val="22"/>
-          <w:lang w:eastAsia="zh-HK"/>
-        </w:rPr>
-        <w:t>E</w:t>
-      </w:r>
-      <w:r>
-        <w:rPr>
-          <w:rFonts w:ascii="Garamond" w:hAnsi="Garamond" w:cs="Andalus"/>
-          <w:b/>
-          <w:sz w:val="22"/>
-          <w:lang w:eastAsia="zh-HK"/>
-        </w:rPr>
-        <w:t xml:space="preserve">pisodes with </w:t>
-      </w:r>
-      <w:r>
-        <w:rPr>
-          <w:rFonts w:ascii="Garamond" w:hAnsi="Garamond" w:cs="Andalus"/>
-          <w:b/>
-          <w:sz w:val="22"/>
-          <w:lang w:eastAsia="zh-HK"/>
-        </w:rPr>
-        <w:t>L</w:t>
-      </w:r>
-      <w:r>
-        <w:rPr>
-          <w:rFonts w:ascii="Garamond" w:hAnsi="Garamond" w:cs="Andalus"/>
-          <w:b/>
-          <w:sz w:val="22"/>
-          <w:lang w:eastAsia="zh-HK"/>
-        </w:rPr>
-        <w:t xml:space="preserve">ocal </w:t>
-      </w:r>
-      <w:r>
-        <w:rPr>
-          <w:rFonts w:ascii="Garamond" w:hAnsi="Garamond" w:cs="Andalus"/>
-          <w:b/>
-          <w:sz w:val="22"/>
-          <w:lang w:eastAsia="zh-HK"/>
-        </w:rPr>
-        <w:t>F</w:t>
-      </w:r>
-      <w:r>
-        <w:rPr>
-          <w:rFonts w:ascii="Garamond" w:hAnsi="Garamond" w:cs="Andalus"/>
-          <w:b/>
-          <w:sz w:val="22"/>
-          <w:lang w:eastAsia="zh-HK"/>
-        </w:rPr>
-        <w:t xml:space="preserve">inite-amplitude </w:t>
-      </w:r>
-      <w:r>
-        <w:rPr>
-          <w:rFonts w:ascii="Garamond" w:hAnsi="Garamond" w:cs="Andalus"/>
-          <w:b/>
-          <w:sz w:val="22"/>
-          <w:lang w:eastAsia="zh-HK"/>
-        </w:rPr>
-        <w:t>W</w:t>
-      </w:r>
-      <w:r>
-        <w:rPr>
-          <w:rFonts w:ascii="Garamond" w:hAnsi="Garamond" w:cs="Andalus"/>
-          <w:b/>
-          <w:sz w:val="22"/>
-          <w:lang w:eastAsia="zh-HK"/>
-        </w:rPr>
-        <w:t xml:space="preserve">ave </w:t>
-      </w:r>
-      <w:r>
-        <w:rPr>
-          <w:rFonts w:ascii="Garamond" w:hAnsi="Garamond" w:cs="Andalus"/>
-          <w:b/>
-          <w:sz w:val="22"/>
-          <w:lang w:eastAsia="zh-HK"/>
-        </w:rPr>
-        <w:t>A</w:t>
-      </w:r>
-      <w:r>
-        <w:rPr>
-          <w:rFonts w:ascii="Garamond" w:hAnsi="Garamond" w:cs="Andalus"/>
-          <w:b/>
-          <w:sz w:val="22"/>
-          <w:lang w:eastAsia="zh-HK"/>
-        </w:rPr>
-        <w:t xml:space="preserve">ctivity: </w:t>
-      </w:r>
-      <w:r>
-        <w:rPr>
-          <w:rFonts w:ascii="Garamond" w:hAnsi="Garamond" w:cs="Andalus"/>
-          <w:b/>
-          <w:sz w:val="22"/>
-          <w:lang w:eastAsia="zh-HK"/>
-        </w:rPr>
-        <w:t>L</w:t>
-      </w:r>
-      <w:r>
-        <w:rPr>
-          <w:rFonts w:ascii="Garamond" w:hAnsi="Garamond" w:cs="Andalus"/>
-          <w:b/>
-          <w:sz w:val="22"/>
-          <w:lang w:eastAsia="zh-HK"/>
-        </w:rPr>
-        <w:t xml:space="preserve">ifecycle and </w:t>
-      </w:r>
-      <w:r>
-        <w:rPr>
-          <w:rFonts w:ascii="Garamond" w:hAnsi="Garamond" w:cs="Andalus"/>
-          <w:b/>
-          <w:sz w:val="22"/>
-          <w:lang w:eastAsia="zh-HK"/>
-        </w:rPr>
-        <w:t>C</w:t>
-      </w:r>
-      <w:r>
-        <w:rPr>
-          <w:rFonts w:ascii="Garamond" w:hAnsi="Garamond" w:cs="Andalus"/>
-          <w:b/>
-          <w:sz w:val="22"/>
-          <w:lang w:eastAsia="zh-HK"/>
-        </w:rPr>
-        <w:t>limatology”</w:t>
-      </w:r>
-      <w:r>
-        <w:rPr>
-          <w:rFonts w:ascii="Garamond" w:hAnsi="Garamond" w:cs="Andalus"/>
-          <w:sz w:val="22"/>
-          <w:lang w:eastAsia="zh-HK"/>
-        </w:rPr>
-        <w:br/>
-      </w:r>
-      <w:r>
-        <w:rPr>
-          <w:rFonts w:ascii="Garamond" w:hAnsi="Garamond" w:cs="Andalus"/>
-          <w:sz w:val="22"/>
-          <w:lang w:eastAsia="zh-HK"/>
-        </w:rPr>
-        <w:t>Oral presentation at Workshop on Atmospheric Blocking, Reading, United Kingdom. (Apr 2016)</w:t>
       </w:r>
     </w:p>
     <w:p>
@@ -1929,6 +1735,317 @@
           <w:sz w:val="22"/>
           <w:lang w:eastAsia="zh-HK"/>
         </w:rPr>
+        <w:t>“</w:t>
+      </w:r>
+      <w:r>
+        <w:rPr>
+          <w:rFonts w:ascii="Garamond" w:hAnsi="Garamond" w:cs="Andalus"/>
+          <w:b/>
+          <w:sz w:val="22"/>
+          <w:lang w:eastAsia="zh-HK"/>
+        </w:rPr>
+        <w:t xml:space="preserve">Trends and </w:t>
+      </w:r>
+      <w:proofErr w:type="spellStart"/>
+      <w:r>
+        <w:rPr>
+          <w:rFonts w:ascii="Garamond" w:hAnsi="Garamond" w:cs="Andalus"/>
+          <w:b/>
+          <w:sz w:val="22"/>
+          <w:lang w:eastAsia="zh-HK"/>
+        </w:rPr>
+        <w:t>Climatologies</w:t>
+      </w:r>
+      <w:proofErr w:type="spellEnd"/>
+      <w:r>
+        <w:rPr>
+          <w:rFonts w:ascii="Garamond" w:hAnsi="Garamond" w:cs="Andalus"/>
+          <w:b/>
+          <w:sz w:val="22"/>
+          <w:lang w:eastAsia="zh-HK"/>
+        </w:rPr>
+        <w:t xml:space="preserve"> of Northern Hemispheric Local Wave Activity and Fluxes in a Warming Climate</w:t>
+      </w:r>
+      <w:r>
+        <w:rPr>
+          <w:rFonts w:ascii="Garamond" w:hAnsi="Garamond" w:cs="Andalus"/>
+          <w:b/>
+          <w:sz w:val="22"/>
+          <w:lang w:eastAsia="zh-HK"/>
+        </w:rPr>
+        <w:t>”</w:t>
+      </w:r>
+      <w:r>
+        <w:rPr>
+          <w:rFonts w:ascii="Garamond" w:hAnsi="Garamond" w:cs="Andalus"/>
+          <w:sz w:val="22"/>
+          <w:lang w:eastAsia="zh-HK"/>
+        </w:rPr>
+        <w:br/>
+        <w:t xml:space="preserve">Poster presentation at AGU </w:t>
+      </w:r>
+      <w:r>
+        <w:rPr>
+          <w:rFonts w:ascii="Garamond" w:hAnsi="Garamond" w:cs="Andalus" w:hint="eastAsia"/>
+          <w:sz w:val="22"/>
+        </w:rPr>
+        <w:t>2016</w:t>
+      </w:r>
+      <w:r>
+        <w:rPr>
+          <w:rFonts w:ascii="Garamond" w:hAnsi="Garamond" w:cs="Andalus"/>
+          <w:sz w:val="22"/>
+          <w:lang w:eastAsia="zh-HK"/>
+        </w:rPr>
+        <w:t xml:space="preserve"> </w:t>
+      </w:r>
+      <w:r>
+        <w:rPr>
+          <w:rFonts w:ascii="Garamond" w:hAnsi="Garamond" w:cs="Andalus"/>
+          <w:sz w:val="22"/>
+          <w:lang w:eastAsia="zh-HK"/>
+        </w:rPr>
+        <w:t>Fall Meeting, San Francisco, C</w:t>
+      </w:r>
+      <w:r>
+        <w:rPr>
+          <w:rFonts w:ascii="Garamond" w:hAnsi="Garamond" w:cs="Andalus"/>
+          <w:sz w:val="22"/>
+          <w:lang w:eastAsia="zh-HK"/>
+        </w:rPr>
+        <w:t>alifornia</w:t>
+      </w:r>
+      <w:r>
+        <w:rPr>
+          <w:rFonts w:ascii="Garamond" w:hAnsi="Garamond" w:cs="Andalus"/>
+          <w:sz w:val="22"/>
+          <w:lang w:eastAsia="zh-HK"/>
+        </w:rPr>
+        <w:t xml:space="preserve">. (Dec </w:t>
+      </w:r>
+      <w:r>
+        <w:rPr>
+          <w:rFonts w:ascii="Garamond" w:hAnsi="Garamond" w:cs="Andalus" w:hint="eastAsia"/>
+          <w:sz w:val="22"/>
+        </w:rPr>
+        <w:t>2016</w:t>
+      </w:r>
+      <w:r>
+        <w:rPr>
+          <w:rFonts w:ascii="Garamond" w:hAnsi="Garamond" w:cs="Andalus"/>
+          <w:sz w:val="22"/>
+          <w:lang w:eastAsia="zh-HK"/>
+        </w:rPr>
+        <w:t>)</w:t>
+      </w:r>
+    </w:p>
+    <w:p>
+      <w:pPr>
+        <w:pStyle w:val="ListParagraph"/>
+        <w:numPr>
+          <w:ilvl w:val="0"/>
+          <w:numId w:val="5"/>
+        </w:numPr>
+        <w:ind w:leftChars="0"/>
+        <w:rPr>
+          <w:rFonts w:ascii="Garamond" w:hAnsi="Garamond" w:cs="Andalus"/>
+          <w:sz w:val="22"/>
+          <w:lang w:eastAsia="zh-HK"/>
+        </w:rPr>
+      </w:pPr>
+      <w:r>
+        <w:rPr>
+          <w:rFonts w:ascii="Garamond" w:hAnsi="Garamond" w:cs="Andalus"/>
+          <w:b/>
+          <w:sz w:val="22"/>
+          <w:lang w:eastAsia="zh-HK"/>
+        </w:rPr>
+        <w:t xml:space="preserve">“Characterizing </w:t>
+      </w:r>
+      <w:r>
+        <w:rPr>
+          <w:rFonts w:ascii="Garamond" w:hAnsi="Garamond" w:cs="Andalus"/>
+          <w:b/>
+          <w:sz w:val="22"/>
+          <w:lang w:eastAsia="zh-HK"/>
+        </w:rPr>
+        <w:t>B</w:t>
+      </w:r>
+      <w:r>
+        <w:rPr>
+          <w:rFonts w:ascii="Garamond" w:hAnsi="Garamond" w:cs="Andalus"/>
+          <w:b/>
+          <w:sz w:val="22"/>
+          <w:lang w:eastAsia="zh-HK"/>
+        </w:rPr>
+        <w:t xml:space="preserve">locking </w:t>
+      </w:r>
+      <w:r>
+        <w:rPr>
+          <w:rFonts w:ascii="Garamond" w:hAnsi="Garamond" w:cs="Andalus"/>
+          <w:b/>
+          <w:sz w:val="22"/>
+          <w:lang w:eastAsia="zh-HK"/>
+        </w:rPr>
+        <w:t>E</w:t>
+      </w:r>
+      <w:r>
+        <w:rPr>
+          <w:rFonts w:ascii="Garamond" w:hAnsi="Garamond" w:cs="Andalus"/>
+          <w:b/>
+          <w:sz w:val="22"/>
+          <w:lang w:eastAsia="zh-HK"/>
+        </w:rPr>
+        <w:t xml:space="preserve">pisodes with </w:t>
+      </w:r>
+      <w:r>
+        <w:rPr>
+          <w:rFonts w:ascii="Garamond" w:hAnsi="Garamond" w:cs="Andalus"/>
+          <w:b/>
+          <w:sz w:val="22"/>
+          <w:lang w:eastAsia="zh-HK"/>
+        </w:rPr>
+        <w:t>L</w:t>
+      </w:r>
+      <w:r>
+        <w:rPr>
+          <w:rFonts w:ascii="Garamond" w:hAnsi="Garamond" w:cs="Andalus"/>
+          <w:b/>
+          <w:sz w:val="22"/>
+          <w:lang w:eastAsia="zh-HK"/>
+        </w:rPr>
+        <w:t xml:space="preserve">ocal </w:t>
+      </w:r>
+      <w:r>
+        <w:rPr>
+          <w:rFonts w:ascii="Garamond" w:hAnsi="Garamond" w:cs="Andalus"/>
+          <w:b/>
+          <w:sz w:val="22"/>
+          <w:lang w:eastAsia="zh-HK"/>
+        </w:rPr>
+        <w:t>F</w:t>
+      </w:r>
+      <w:r>
+        <w:rPr>
+          <w:rFonts w:ascii="Garamond" w:hAnsi="Garamond" w:cs="Andalus"/>
+          <w:b/>
+          <w:sz w:val="22"/>
+          <w:lang w:eastAsia="zh-HK"/>
+        </w:rPr>
+        <w:t xml:space="preserve">inite-amplitude </w:t>
+      </w:r>
+      <w:r>
+        <w:rPr>
+          <w:rFonts w:ascii="Garamond" w:hAnsi="Garamond" w:cs="Andalus"/>
+          <w:b/>
+          <w:sz w:val="22"/>
+          <w:lang w:eastAsia="zh-HK"/>
+        </w:rPr>
+        <w:t>W</w:t>
+      </w:r>
+      <w:r>
+        <w:rPr>
+          <w:rFonts w:ascii="Garamond" w:hAnsi="Garamond" w:cs="Andalus"/>
+          <w:b/>
+          <w:sz w:val="22"/>
+          <w:lang w:eastAsia="zh-HK"/>
+        </w:rPr>
+        <w:t xml:space="preserve">ave </w:t>
+      </w:r>
+      <w:r>
+        <w:rPr>
+          <w:rFonts w:ascii="Garamond" w:hAnsi="Garamond" w:cs="Andalus"/>
+          <w:b/>
+          <w:sz w:val="22"/>
+          <w:lang w:eastAsia="zh-HK"/>
+        </w:rPr>
+        <w:t>A</w:t>
+      </w:r>
+      <w:r>
+        <w:rPr>
+          <w:rFonts w:ascii="Garamond" w:hAnsi="Garamond" w:cs="Andalus"/>
+          <w:b/>
+          <w:sz w:val="22"/>
+          <w:lang w:eastAsia="zh-HK"/>
+        </w:rPr>
+        <w:t xml:space="preserve">ctivity: </w:t>
+      </w:r>
+      <w:r>
+        <w:rPr>
+          <w:rFonts w:ascii="Garamond" w:hAnsi="Garamond" w:cs="Andalus"/>
+          <w:b/>
+          <w:sz w:val="22"/>
+          <w:lang w:eastAsia="zh-HK"/>
+        </w:rPr>
+        <w:t>L</w:t>
+      </w:r>
+      <w:r>
+        <w:rPr>
+          <w:rFonts w:ascii="Garamond" w:hAnsi="Garamond" w:cs="Andalus"/>
+          <w:b/>
+          <w:sz w:val="22"/>
+          <w:lang w:eastAsia="zh-HK"/>
+        </w:rPr>
+        <w:t xml:space="preserve">ifecycle and </w:t>
+      </w:r>
+      <w:r>
+        <w:rPr>
+          <w:rFonts w:ascii="Garamond" w:hAnsi="Garamond" w:cs="Andalus"/>
+          <w:b/>
+          <w:sz w:val="22"/>
+          <w:lang w:eastAsia="zh-HK"/>
+        </w:rPr>
+        <w:t>C</w:t>
+      </w:r>
+      <w:r>
+        <w:rPr>
+          <w:rFonts w:ascii="Garamond" w:hAnsi="Garamond" w:cs="Andalus"/>
+          <w:b/>
+          <w:sz w:val="22"/>
+          <w:lang w:eastAsia="zh-HK"/>
+        </w:rPr>
+        <w:t>limatology”</w:t>
+      </w:r>
+      <w:r>
+        <w:rPr>
+          <w:rFonts w:ascii="Garamond" w:hAnsi="Garamond" w:cs="Andalus"/>
+          <w:sz w:val="22"/>
+          <w:lang w:eastAsia="zh-HK"/>
+        </w:rPr>
+        <w:br/>
+      </w:r>
+      <w:r>
+        <w:rPr>
+          <w:rFonts w:ascii="Garamond" w:hAnsi="Garamond" w:cs="Andalus"/>
+          <w:sz w:val="22"/>
+          <w:lang w:eastAsia="zh-HK"/>
+        </w:rPr>
+        <w:t>Oral presentation at Workshop on Atmospheric Blocking, Reading, United Kingdom. (Apr 2016)</w:t>
+      </w:r>
+    </w:p>
+    <w:p>
+      <w:pPr>
+        <w:pStyle w:val="ListParagraph"/>
+        <w:numPr>
+          <w:ilvl w:val="0"/>
+          <w:numId w:val="5"/>
+        </w:numPr>
+        <w:spacing w:line="280" w:lineRule="exact"/>
+        <w:ind w:leftChars="0"/>
+        <w:contextualSpacing/>
+        <w:rPr>
+          <w:rFonts w:ascii="Garamond" w:hAnsi="Garamond" w:cs="Andalus"/>
+          <w:sz w:val="22"/>
+          <w:lang w:eastAsia="zh-HK"/>
+        </w:rPr>
+      </w:pPr>
+      <w:r>
+        <w:rPr>
+          <w:rFonts w:ascii="Garamond" w:hAnsi="Garamond" w:cs="Andalus"/>
+          <w:b/>
+          <w:sz w:val="22"/>
+          <w:lang w:eastAsia="zh-HK"/>
+        </w:rPr>
         <w:t>“Characterization of Blocking Episodes in the North Atlantic and Pacific with the Finite-</w:t>
       </w:r>
       <w:r>
@@ -2153,6 +2270,7 @@
           <w:sz w:val="22"/>
           <w:lang w:eastAsia="zh-HK"/>
         </w:rPr>
+        <w:lastRenderedPageBreak/>
         <w:t>“</w:t>
       </w:r>
       <w:r>
@@ -2200,14 +2318,6 @@
           <w:lang w:eastAsia="zh-HK"/>
         </w:rPr>
         <w:br/>
-      </w:r>
-      <w:r>
-        <w:rPr>
-          <w:rFonts w:ascii="Garamond" w:hAnsi="Garamond" w:cs="Andalus"/>
-          <w:sz w:val="22"/>
-          <w:lang w:eastAsia="zh-HK"/>
-        </w:rPr>
-        <w:lastRenderedPageBreak/>
         <w:t xml:space="preserve">Poster presentation at AGU </w:t>
       </w:r>
       <w:r>
@@ -2479,6 +2589,19 @@
         <w:contextualSpacing/>
         <w:rPr>
           <w:rFonts w:ascii="Garamond" w:hAnsi="Garamond" w:cs="Andalus"/>
+          <w:b/>
+          <w:sz w:val="22"/>
+          <w:lang w:eastAsia="zh-HK"/>
+        </w:rPr>
+      </w:pPr>
+    </w:p>
+    <w:p>
+      <w:pPr>
+        <w:spacing w:line="280" w:lineRule="exact"/>
+        <w:contextualSpacing/>
+        <w:rPr>
+          <w:rFonts w:ascii="Garamond" w:hAnsi="Garamond" w:cs="Andalus"/>
+          <w:b/>
           <w:sz w:val="22"/>
           <w:lang w:eastAsia="zh-HK"/>
         </w:rPr>
@@ -2572,6 +2695,7 @@
           <w:lang w:eastAsia="zh-HK"/>
         </w:rPr>
       </w:pPr>
+      <w:proofErr w:type="gramStart"/>
       <w:r>
         <w:rPr>
           <w:rFonts w:ascii="Garamond" w:hAnsi="Garamond" w:cs="Andalus"/>
@@ -2602,7 +2726,16 @@
           <w:sz w:val="22"/>
           <w:lang w:eastAsia="zh-HK"/>
         </w:rPr>
-        <w:t xml:space="preserve"> United Kingdom. (Apr 2016)</w:t>
+        <w:t xml:space="preserve"> United Kingdom.</w:t>
+      </w:r>
+      <w:proofErr w:type="gramEnd"/>
+      <w:r>
+        <w:rPr>
+          <w:rFonts w:ascii="Garamond" w:hAnsi="Garamond" w:cs="Andalus"/>
+          <w:sz w:val="22"/>
+          <w:lang w:eastAsia="zh-HK"/>
+        </w:rPr>
+        <w:t xml:space="preserve"> (Apr 2016)</w:t>
       </w:r>
     </w:p>
     <w:p>
@@ -2752,25 +2885,7 @@
           <w:sz w:val="22"/>
           <w:lang w:eastAsia="zh-HK"/>
         </w:rPr>
-        <w:t>“Local Finite-</w:t>
-      </w:r>
-      <w:r>
-        <w:rPr>
-          <w:rFonts w:ascii="Garamond" w:hAnsi="Garamond" w:cs="Andalus"/>
-          <w:b/>
-          <w:sz w:val="22"/>
-          <w:lang w:eastAsia="zh-HK"/>
-        </w:rPr>
-        <w:t>A</w:t>
-      </w:r>
-      <w:r>
-        <w:rPr>
-          <w:rFonts w:ascii="Garamond" w:hAnsi="Garamond" w:cs="Andalus"/>
-          <w:b/>
-          <w:sz w:val="22"/>
-          <w:lang w:eastAsia="zh-HK"/>
-        </w:rPr>
-        <w:t xml:space="preserve">mplitude </w:t>
+        <w:t xml:space="preserve">“Local Finite-Amplitude </w:t>
       </w:r>
       <w:proofErr w:type="spellStart"/>
       <w:r>
@@ -2799,54 +2914,12 @@
           <w:lang w:eastAsia="zh-HK"/>
         </w:rPr>
         <w:br/>
-        <w:t>Dynamics Seminar, Princeton University, N</w:t>
-      </w:r>
-      <w:r>
-        <w:rPr>
-          <w:rFonts w:ascii="Garamond" w:hAnsi="Garamond" w:cs="Andalus"/>
-          <w:sz w:val="22"/>
-          <w:lang w:eastAsia="zh-HK"/>
-        </w:rPr>
-        <w:t xml:space="preserve">ew </w:t>
-      </w:r>
-      <w:r>
-        <w:rPr>
-          <w:rFonts w:ascii="Garamond" w:hAnsi="Garamond" w:cs="Andalus"/>
-          <w:sz w:val="22"/>
-          <w:lang w:eastAsia="zh-HK"/>
-        </w:rPr>
-        <w:t>J</w:t>
-      </w:r>
-      <w:r>
-        <w:rPr>
-          <w:rFonts w:ascii="Garamond" w:hAnsi="Garamond" w:cs="Andalus"/>
-          <w:sz w:val="22"/>
-          <w:lang w:eastAsia="zh-HK"/>
-        </w:rPr>
-        <w:t>ersey</w:t>
-      </w:r>
-      <w:r>
-        <w:rPr>
-          <w:rFonts w:ascii="Garamond" w:hAnsi="Garamond" w:cs="Andalus"/>
-          <w:sz w:val="22"/>
-          <w:lang w:eastAsia="zh-HK"/>
-        </w:rPr>
-        <w:t>.</w:t>
-      </w:r>
-      <w:r>
-        <w:rPr>
-          <w:rFonts w:ascii="Garamond" w:hAnsi="Garamond" w:cs="Andalus"/>
-          <w:sz w:val="22"/>
-          <w:lang w:eastAsia="zh-HK"/>
-        </w:rPr>
-        <w:t xml:space="preserve"> (May 2015)</w:t>
-      </w:r>
-    </w:p>
-    <w:p>
-      <w:pPr>
-        <w:pStyle w:val="ListParagraph"/>
+        <w:t>Dynamics Seminar, Princeton University, New Jersey. (May 2015)</w:t>
+      </w:r>
+    </w:p>
+    <w:p>
+      <w:pPr>
         <w:spacing w:line="280" w:lineRule="exact"/>
-        <w:ind w:leftChars="0"/>
         <w:contextualSpacing/>
         <w:rPr>
           <w:rFonts w:ascii="Garamond" w:hAnsi="Garamond" w:cs="Andalus"/>
@@ -2858,9 +2931,7 @@
     </w:p>
     <w:p>
       <w:pPr>
-        <w:pStyle w:val="ListParagraph"/>
         <w:spacing w:line="280" w:lineRule="exact"/>
-        <w:ind w:leftChars="0"/>
         <w:contextualSpacing/>
         <w:rPr>
           <w:rFonts w:ascii="Garamond" w:hAnsi="Garamond" w:cs="Andalus"/>
@@ -3700,6 +3771,7 @@
           <w:sz w:val="22"/>
           <w:lang w:eastAsia="zh-HK"/>
         </w:rPr>
+        <w:lastRenderedPageBreak/>
         <w:t>UChicagoGRAD</w:t>
       </w:r>
       <w:proofErr w:type="spellEnd"/>
@@ -3815,7 +3887,6 @@
           <w:sz w:val="22"/>
           <w:lang w:eastAsia="zh-HK"/>
         </w:rPr>
-        <w:lastRenderedPageBreak/>
         <w:t>Graduate Council Advanced Travel Fund, University of Chicago</w:t>
       </w:r>
       <w:r>
@@ -4101,7 +4172,7 @@
           <w:rPr>
             <w:noProof/>
           </w:rPr>
-          <w:t>1</w:t>
+          <w:t>2</w:t>
         </w:r>
         <w:r>
           <w:rPr>
@@ -5503,6 +5574,119 @@
       <w:lvlJc w:val="left"/>
       <w:pPr>
         <w:ind w:left="4320" w:hanging="480"/>
+      </w:pPr>
+      <w:rPr>
+        <w:rFonts w:ascii="Wingdings" w:hAnsi="Wingdings" w:hint="default"/>
+      </w:rPr>
+    </w:lvl>
+  </w:abstractNum>
+  <w:abstractNum w:abstractNumId="12">
+    <w:nsid w:val="647F15AC"/>
+    <w:multiLevelType w:val="hybridMultilevel"/>
+    <w:tmpl w:val="267E24AA"/>
+    <w:lvl w:ilvl="0" w:tplc="04090001">
+      <w:start w:val="1"/>
+      <w:numFmt w:val="bullet"/>
+      <w:lvlText w:val=""/>
+      <w:lvlJc w:val="left"/>
+      <w:pPr>
+        <w:ind w:left="720" w:hanging="360"/>
+      </w:pPr>
+      <w:rPr>
+        <w:rFonts w:ascii="Symbol" w:hAnsi="Symbol" w:hint="default"/>
+      </w:rPr>
+    </w:lvl>
+    <w:lvl w:ilvl="1" w:tplc="04090003" w:tentative="1">
+      <w:start w:val="1"/>
+      <w:numFmt w:val="bullet"/>
+      <w:lvlText w:val="o"/>
+      <w:lvlJc w:val="left"/>
+      <w:pPr>
+        <w:ind w:left="1440" w:hanging="360"/>
+      </w:pPr>
+      <w:rPr>
+        <w:rFonts w:ascii="Courier New" w:hAnsi="Courier New" w:hint="default"/>
+      </w:rPr>
+    </w:lvl>
+    <w:lvl w:ilvl="2" w:tplc="04090005" w:tentative="1">
+      <w:start w:val="1"/>
+      <w:numFmt w:val="bullet"/>
+      <w:lvlText w:val=""/>
+      <w:lvlJc w:val="left"/>
+      <w:pPr>
+        <w:ind w:left="2160" w:hanging="360"/>
+      </w:pPr>
+      <w:rPr>
+        <w:rFonts w:ascii="Wingdings" w:hAnsi="Wingdings" w:hint="default"/>
+      </w:rPr>
+    </w:lvl>
+    <w:lvl w:ilvl="3" w:tplc="04090001" w:tentative="1">
+      <w:start w:val="1"/>
+      <w:numFmt w:val="bullet"/>
+      <w:lvlText w:val=""/>
+      <w:lvlJc w:val="left"/>
+      <w:pPr>
+        <w:ind w:left="2880" w:hanging="360"/>
+      </w:pPr>
+      <w:rPr>
+        <w:rFonts w:ascii="Symbol" w:hAnsi="Symbol" w:hint="default"/>
+      </w:rPr>
+    </w:lvl>
+    <w:lvl w:ilvl="4" w:tplc="04090003" w:tentative="1">
+      <w:start w:val="1"/>
+      <w:numFmt w:val="bullet"/>
+      <w:lvlText w:val="o"/>
+      <w:lvlJc w:val="left"/>
+      <w:pPr>
+        <w:ind w:left="3600" w:hanging="360"/>
+      </w:pPr>
+      <w:rPr>
+        <w:rFonts w:ascii="Courier New" w:hAnsi="Courier New" w:hint="default"/>
+      </w:rPr>
+    </w:lvl>
+    <w:lvl w:ilvl="5" w:tplc="04090005" w:tentative="1">
+      <w:start w:val="1"/>
+      <w:numFmt w:val="bullet"/>
+      <w:lvlText w:val=""/>
+      <w:lvlJc w:val="left"/>
+      <w:pPr>
+        <w:ind w:left="4320" w:hanging="360"/>
+      </w:pPr>
+      <w:rPr>
+        <w:rFonts w:ascii="Wingdings" w:hAnsi="Wingdings" w:hint="default"/>
+      </w:rPr>
+    </w:lvl>
+    <w:lvl w:ilvl="6" w:tplc="04090001" w:tentative="1">
+      <w:start w:val="1"/>
+      <w:numFmt w:val="bullet"/>
+      <w:lvlText w:val=""/>
+      <w:lvlJc w:val="left"/>
+      <w:pPr>
+        <w:ind w:left="5040" w:hanging="360"/>
+      </w:pPr>
+      <w:rPr>
+        <w:rFonts w:ascii="Symbol" w:hAnsi="Symbol" w:hint="default"/>
+      </w:rPr>
+    </w:lvl>
+    <w:lvl w:ilvl="7" w:tplc="04090003" w:tentative="1">
+      <w:start w:val="1"/>
+      <w:numFmt w:val="bullet"/>
+      <w:lvlText w:val="o"/>
+      <w:lvlJc w:val="left"/>
+      <w:pPr>
+        <w:ind w:left="5760" w:hanging="360"/>
+      </w:pPr>
+      <w:rPr>
+        <w:rFonts w:ascii="Courier New" w:hAnsi="Courier New" w:hint="default"/>
+      </w:rPr>
+    </w:lvl>
+    <w:lvl w:ilvl="8" w:tplc="04090005" w:tentative="1">
+      <w:start w:val="1"/>
+      <w:numFmt w:val="bullet"/>
+      <w:lvlText w:val=""/>
+      <w:lvlJc w:val="left"/>
+      <w:pPr>
+        <w:ind w:left="6480" w:hanging="360"/>
       </w:pPr>
       <w:rPr>
         <w:rFonts w:ascii="Wingdings" w:hAnsi="Wingdings" w:hint="default"/>
@@ -5544,6 +5728,9 @@
   </w:num>
   <w:num w:numId="12">
     <w:abstractNumId w:val="10"/>
+  </w:num>
+  <w:num w:numId="13">
+    <w:abstractNumId w:val="12"/>
   </w:num>
 </w:numbering>
 </file>
@@ -5720,7 +5907,6 @@
   <w:style w:type="character" w:default="1" w:styleId="DefaultParagraphFont">
     <w:name w:val="Default Paragraph Font"/>
     <w:uiPriority w:val="1"/>
-    <w:semiHidden/>
     <w:unhideWhenUsed/>
   </w:style>
   <w:style w:type="table" w:default="1" w:styleId="TableNormal">
@@ -6055,7 +6241,6 @@
   <w:style w:type="character" w:default="1" w:styleId="DefaultParagraphFont">
     <w:name w:val="Default Paragraph Font"/>
     <w:uiPriority w:val="1"/>
-    <w:semiHidden/>
     <w:unhideWhenUsed/>
   </w:style>
   <w:style w:type="table" w:default="1" w:styleId="TableNormal">
@@ -6508,7 +6693,7 @@
 </file>
 
 <file path=customXml/itemProps1.xml><?xml version="1.0" encoding="utf-8"?>
-<ds:datastoreItem xmlns:ds="http://schemas.openxmlformats.org/officeDocument/2006/customXml" ds:itemID="{10B70C10-42B9-8B4C-84FE-5AC8814B0A59}">
+<ds:datastoreItem xmlns:ds="http://schemas.openxmlformats.org/officeDocument/2006/customXml" ds:itemID="{4A4FE0B6-1BEB-984C-A93F-F10B0F6B2680}">
   <ds:schemaRefs>
     <ds:schemaRef ds:uri="http://schemas.openxmlformats.org/officeDocument/2006/bibliography"/>
   </ds:schemaRefs>

</xml_diff>